<commit_message>
Added tests for new method BigIntNum.IsEvenNumber()
</commit_message>
<xml_diff>
--- a/notes/nthroot/NthRootNotes.docx
+++ b/notes/nthroot/NthRootNotes.docx
@@ -48,15 +48,7 @@
                 <w:sz w:val="144"/>
                 <w:szCs w:val="144"/>
               </w:rPr>
-              <m:t>2/</m:t>
-            </m:r>
-            <m:r>
-              <w:rPr>
-                <w:rFonts w:ascii="Cambria Math" w:hAnsi="Cambria Math"/>
-                <w:sz w:val="144"/>
-                <w:szCs w:val="144"/>
-              </w:rPr>
-              <m:t>5</m:t>
+              <m:t>2/5</m:t>
             </m:r>
           </m:deg>
           <m:e>
@@ -601,6 +593,7 @@
     <w:p>
       <w:pPr>
         <w:rPr>
+          <w:rFonts w:eastAsiaTheme="minorEastAsia"/>
           <w:sz w:val="144"/>
           <w:szCs w:val="144"/>
         </w:rPr>
@@ -745,8 +738,145 @@
         </w:rPr>
         <w:t>4.000000</w:t>
       </w:r>
+    </w:p>
+    <w:p>
+      <w:pPr>
+        <w:rPr>
+          <w:sz w:val="144"/>
+          <w:szCs w:val="144"/>
+          <w:u w:val="single"/>
+        </w:rPr>
+      </w:pPr>
+      <w:r>
+        <w:rPr>
+          <w:sz w:val="144"/>
+          <w:szCs w:val="144"/>
+        </w:rPr>
+        <w:br w:type="page"/>
+      </w:r>
+      <w:r>
+        <w:rPr>
+          <w:sz w:val="144"/>
+          <w:szCs w:val="144"/>
+          <w:u w:val="single"/>
+        </w:rPr>
+        <w:t>Common Input Error</w:t>
+      </w:r>
+    </w:p>
+    <w:p>
+      <w:pPr>
+        <w:rPr>
+          <w:sz w:val="96"/>
+          <w:szCs w:val="96"/>
+        </w:rPr>
+      </w:pPr>
+      <w:r>
+        <w:rPr>
+          <w:sz w:val="96"/>
+          <w:szCs w:val="96"/>
+        </w:rPr>
+        <w:t>You cannot calc</w:t>
+      </w:r>
       <w:bookmarkStart w:id="2" w:name="_GoBack"/>
       <w:bookmarkEnd w:id="2"/>
+      <w:r>
+        <w:rPr>
+          <w:sz w:val="96"/>
+          <w:szCs w:val="96"/>
+        </w:rPr>
+        <w:t xml:space="preserve">ulate the </w:t>
+      </w:r>
+      <w:proofErr w:type="spellStart"/>
+      <w:r>
+        <w:rPr>
+          <w:sz w:val="96"/>
+          <w:szCs w:val="96"/>
+        </w:rPr>
+        <w:t>NthRoot</w:t>
+      </w:r>
+      <w:proofErr w:type="spellEnd"/>
+      <w:r>
+        <w:rPr>
+          <w:sz w:val="96"/>
+          <w:szCs w:val="96"/>
+        </w:rPr>
+        <w:t xml:space="preserve"> of a negative number if the </w:t>
+      </w:r>
+      <w:proofErr w:type="spellStart"/>
+      <w:r>
+        <w:rPr>
+          <w:sz w:val="96"/>
+          <w:szCs w:val="96"/>
+        </w:rPr>
+        <w:t>NthRoot</w:t>
+      </w:r>
+      <w:proofErr w:type="spellEnd"/>
+      <w:r>
+        <w:rPr>
+          <w:sz w:val="96"/>
+          <w:szCs w:val="96"/>
+        </w:rPr>
+        <w:t xml:space="preserve"> is even!</w:t>
+      </w:r>
+    </w:p>
+    <w:p>
+      <w:pPr>
+        <w:ind w:left="2880" w:firstLine="720"/>
+        <w:rPr>
+          <w:sz w:val="144"/>
+          <w:szCs w:val="144"/>
+        </w:rPr>
+      </w:pPr>
+      <m:oMath>
+        <m:rad>
+          <m:radPr>
+            <m:ctrlPr>
+              <w:rPr>
+                <w:rFonts w:ascii="Cambria Math" w:eastAsiaTheme="minorEastAsia" w:hAnsi="Cambria Math"/>
+                <w:i/>
+                <w:sz w:val="116"/>
+                <w:szCs w:val="116"/>
+              </w:rPr>
+            </m:ctrlPr>
+          </m:radPr>
+          <m:deg>
+            <m:r>
+              <w:rPr>
+                <w:rFonts w:ascii="Cambria Math" w:eastAsiaTheme="minorEastAsia" w:hAnsi="Cambria Math"/>
+                <w:sz w:val="116"/>
+                <w:szCs w:val="116"/>
+              </w:rPr>
+              <m:t>4</m:t>
+            </m:r>
+          </m:deg>
+          <m:e>
+            <m:r>
+              <w:rPr>
+                <w:rFonts w:ascii="Cambria Math" w:eastAsiaTheme="minorEastAsia" w:hAnsi="Cambria Math"/>
+                <w:sz w:val="116"/>
+                <w:szCs w:val="116"/>
+              </w:rPr>
+              <m:t>-8</m:t>
+            </m:r>
+          </m:e>
+        </m:rad>
+      </m:oMath>
+      <w:r>
+        <w:rPr>
+          <w:rFonts w:eastAsiaTheme="minorEastAsia"/>
+          <w:sz w:val="116"/>
+          <w:szCs w:val="116"/>
+        </w:rPr>
+        <w:t xml:space="preserve">  = Imaginary Number</w:t>
+      </w:r>
+    </w:p>
+    <w:p>
+      <w:pPr>
+        <w:rPr>
+          <w:sz w:val="144"/>
+          <w:szCs w:val="144"/>
+        </w:rPr>
+      </w:pPr>
     </w:p>
     <w:sectPr>
       <w:pgSz w:w="12240" w:h="15840"/>

</xml_diff>

<commit_message>
Added first test for new method BigIntNum.Cmp()
</commit_message>
<xml_diff>
--- a/notes/nthroot/NthRootNotes.docx
+++ b/notes/nthroot/NthRootNotes.docx
@@ -760,7 +760,17 @@
           <w:szCs w:val="144"/>
           <w:u w:val="single"/>
         </w:rPr>
-        <w:t>Common Input Error</w:t>
+        <w:t>Common Input E</w:t>
+      </w:r>
+      <w:bookmarkStart w:id="2" w:name="_GoBack"/>
+      <w:bookmarkEnd w:id="2"/>
+      <w:r>
+        <w:rPr>
+          <w:sz w:val="144"/>
+          <w:szCs w:val="144"/>
+          <w:u w:val="single"/>
+        </w:rPr>
+        <w:t>rror</w:t>
       </w:r>
     </w:p>
     <w:p>
@@ -775,16 +785,7 @@
           <w:sz w:val="96"/>
           <w:szCs w:val="96"/>
         </w:rPr>
-        <w:t>You cannot calc</w:t>
-      </w:r>
-      <w:bookmarkStart w:id="2" w:name="_GoBack"/>
-      <w:bookmarkEnd w:id="2"/>
-      <w:r>
-        <w:rPr>
-          <w:sz w:val="96"/>
-          <w:szCs w:val="96"/>
-        </w:rPr>
-        <w:t xml:space="preserve">ulate the </w:t>
+        <w:t xml:space="preserve">You cannot calculate the </w:t>
       </w:r>
       <w:proofErr w:type="spellStart"/>
       <w:r>

</xml_diff>